<commit_message>
Added Code Snippets to Project and Document
</commit_message>
<xml_diff>
--- a/PortfolioPart1.docx
+++ b/PortfolioPart1.docx
@@ -2662,11 +2662,393 @@
       <w:r>
         <w:t>Eventually I looked at Python which had a single package that connected to CouchDB with very few commands and there was plenty of support and information on it, so I decided to create my GUI in Python.</w:t>
       </w:r>
+    </w:p>
+    <w:p/>
+    <w:p>
+      <w:pPr>
+        <w:pStyle w:val="Heading2"/>
+      </w:pPr>
+      <w:r>
+        <w:t>Code Snippets Showing CRUD:</w:t>
+      </w:r>
+    </w:p>
+    <w:p/>
+    <w:p>
+      <w:r>
+        <w:t xml:space="preserve">As mentioned in my introduction connecting to CouchDB is </w:t>
+      </w:r>
+      <w:r>
+        <w:t xml:space="preserve">not very difficult with only three lines of code to connect. </w:t>
+      </w:r>
+      <w:r>
+        <w:t>The below code creates a document by getting variables entered in text boxes and then saving them to the database, the code after that simply wipes the text boxes.</w:t>
+      </w:r>
+    </w:p>
+    <w:p>
+      <w:r>
+        <w:rPr>
+          <w:noProof/>
+          <w:lang w:eastAsia="en-IE"/>
+        </w:rPr>
+        <w:drawing>
+          <wp:anchor distT="0" distB="0" distL="114300" distR="114300" simplePos="0" relativeHeight="251683840" behindDoc="0" locked="0" layoutInCell="1" allowOverlap="1" wp14:anchorId="1BEEDFE4" wp14:editId="360FEC9E">
+            <wp:simplePos x="0" y="0"/>
+            <wp:positionH relativeFrom="page">
+              <wp:align>left</wp:align>
+            </wp:positionH>
+            <wp:positionV relativeFrom="paragraph">
+              <wp:posOffset>269875</wp:posOffset>
+            </wp:positionV>
+            <wp:extent cx="7556500" cy="1568450"/>
+            <wp:effectExtent l="0" t="0" r="6350" b="0"/>
+            <wp:wrapThrough wrapText="bothSides">
+              <wp:wrapPolygon edited="0">
+                <wp:start x="0" y="0"/>
+                <wp:lineTo x="0" y="21250"/>
+                <wp:lineTo x="21564" y="21250"/>
+                <wp:lineTo x="21564" y="0"/>
+                <wp:lineTo x="0" y="0"/>
+              </wp:wrapPolygon>
+            </wp:wrapThrough>
+            <wp:docPr id="19" name="Picture 19"/>
+            <wp:cNvGraphicFramePr>
+              <a:graphicFrameLocks xmlns:a="http://schemas.openxmlformats.org/drawingml/2006/main" noChangeAspect="1"/>
+            </wp:cNvGraphicFramePr>
+            <a:graphic xmlns:a="http://schemas.openxmlformats.org/drawingml/2006/main">
+              <a:graphicData uri="http://schemas.openxmlformats.org/drawingml/2006/picture">
+                <pic:pic xmlns:pic="http://schemas.openxmlformats.org/drawingml/2006/picture">
+                  <pic:nvPicPr>
+                    <pic:cNvPr id="19" name="Create.PNG"/>
+                    <pic:cNvPicPr/>
+                  </pic:nvPicPr>
+                  <pic:blipFill>
+                    <a:blip r:embed="rId26">
+                      <a:extLst>
+                        <a:ext uri="{28A0092B-C50C-407E-A947-70E740481C1C}">
+                          <a14:useLocalDpi xmlns:a14="http://schemas.microsoft.com/office/drawing/2010/main" val="0"/>
+                        </a:ext>
+                      </a:extLst>
+                    </a:blip>
+                    <a:stretch>
+                      <a:fillRect/>
+                    </a:stretch>
+                  </pic:blipFill>
+                  <pic:spPr>
+                    <a:xfrm>
+                      <a:off x="0" y="0"/>
+                      <a:ext cx="7556500" cy="1568450"/>
+                    </a:xfrm>
+                    <a:prstGeom prst="rect">
+                      <a:avLst/>
+                    </a:prstGeom>
+                  </pic:spPr>
+                </pic:pic>
+              </a:graphicData>
+            </a:graphic>
+            <wp14:sizeRelH relativeFrom="page">
+              <wp14:pctWidth>0</wp14:pctWidth>
+            </wp14:sizeRelH>
+            <wp14:sizeRelV relativeFrom="page">
+              <wp14:pctHeight>0</wp14:pctHeight>
+            </wp14:sizeRelV>
+          </wp:anchor>
+        </w:drawing>
+      </w:r>
+    </w:p>
+    <w:p/>
+    <w:p>
+      <w:r>
+        <w:rPr>
+          <w:noProof/>
+          <w:lang w:eastAsia="en-IE"/>
+        </w:rPr>
+        <w:drawing>
+          <wp:anchor distT="0" distB="0" distL="114300" distR="114300" simplePos="0" relativeHeight="251684864" behindDoc="0" locked="0" layoutInCell="1" allowOverlap="1" wp14:anchorId="23C75167" wp14:editId="308A9657">
+            <wp:simplePos x="0" y="0"/>
+            <wp:positionH relativeFrom="page">
+              <wp:align>right</wp:align>
+            </wp:positionH>
+            <wp:positionV relativeFrom="paragraph">
+              <wp:posOffset>685165</wp:posOffset>
+            </wp:positionV>
+            <wp:extent cx="7548245" cy="1739900"/>
+            <wp:effectExtent l="0" t="0" r="0" b="0"/>
+            <wp:wrapThrough wrapText="bothSides">
+              <wp:wrapPolygon edited="0">
+                <wp:start x="0" y="0"/>
+                <wp:lineTo x="0" y="21285"/>
+                <wp:lineTo x="21533" y="21285"/>
+                <wp:lineTo x="21533" y="0"/>
+                <wp:lineTo x="0" y="0"/>
+              </wp:wrapPolygon>
+            </wp:wrapThrough>
+            <wp:docPr id="20" name="Picture 20"/>
+            <wp:cNvGraphicFramePr>
+              <a:graphicFrameLocks xmlns:a="http://schemas.openxmlformats.org/drawingml/2006/main" noChangeAspect="1"/>
+            </wp:cNvGraphicFramePr>
+            <a:graphic xmlns:a="http://schemas.openxmlformats.org/drawingml/2006/main">
+              <a:graphicData uri="http://schemas.openxmlformats.org/drawingml/2006/picture">
+                <pic:pic xmlns:pic="http://schemas.openxmlformats.org/drawingml/2006/picture">
+                  <pic:nvPicPr>
+                    <pic:cNvPr id="20" name="View.PNG"/>
+                    <pic:cNvPicPr/>
+                  </pic:nvPicPr>
+                  <pic:blipFill>
+                    <a:blip r:embed="rId27">
+                      <a:extLst>
+                        <a:ext uri="{28A0092B-C50C-407E-A947-70E740481C1C}">
+                          <a14:useLocalDpi xmlns:a14="http://schemas.microsoft.com/office/drawing/2010/main" val="0"/>
+                        </a:ext>
+                      </a:extLst>
+                    </a:blip>
+                    <a:stretch>
+                      <a:fillRect/>
+                    </a:stretch>
+                  </pic:blipFill>
+                  <pic:spPr>
+                    <a:xfrm>
+                      <a:off x="0" y="0"/>
+                      <a:ext cx="7548245" cy="1739900"/>
+                    </a:xfrm>
+                    <a:prstGeom prst="rect">
+                      <a:avLst/>
+                    </a:prstGeom>
+                  </pic:spPr>
+                </pic:pic>
+              </a:graphicData>
+            </a:graphic>
+            <wp14:sizeRelH relativeFrom="page">
+              <wp14:pctWidth>0</wp14:pctWidth>
+            </wp14:sizeRelH>
+            <wp14:sizeRelV relativeFrom="page">
+              <wp14:pctHeight>0</wp14:pctHeight>
+            </wp14:sizeRelV>
+          </wp:anchor>
+        </w:drawing>
+      </w:r>
+      <w:r>
+        <w:t>Very little code was needed to add a document to the database</w:t>
+      </w:r>
+      <w:r>
+        <w:t xml:space="preserve"> and even less is needed to view a document. </w:t>
+      </w:r>
+      <w:r>
+        <w:t xml:space="preserve">All that was needed was to save a view to a list, make sure the list box was empty and then insert the list into the list box </w:t>
+      </w:r>
+    </w:p>
+    <w:p/>
+    <w:p>
+      <w:r>
+        <w:lastRenderedPageBreak/>
+        <w:t xml:space="preserve">I wrote the code so that all that is needed is an ID number to delete a document. Once the code to connect to the database had been written all that was needed was to get an ID from the text field and then use the </w:t>
+      </w:r>
+      <w:r>
+        <w:rPr>
+          <w:noProof/>
+          <w:lang w:eastAsia="en-IE"/>
+        </w:rPr>
+        <w:drawing>
+          <wp:inline distT="0" distB="0" distL="0" distR="0">
+            <wp:extent cx="1428823" cy="260363"/>
+            <wp:effectExtent l="0" t="0" r="0" b="6350"/>
+            <wp:docPr id="22" name="Picture 22"/>
+            <wp:cNvGraphicFramePr>
+              <a:graphicFrameLocks xmlns:a="http://schemas.openxmlformats.org/drawingml/2006/main" noChangeAspect="1"/>
+            </wp:cNvGraphicFramePr>
+            <a:graphic xmlns:a="http://schemas.openxmlformats.org/drawingml/2006/main">
+              <a:graphicData uri="http://schemas.openxmlformats.org/drawingml/2006/picture">
+                <pic:pic xmlns:pic="http://schemas.openxmlformats.org/drawingml/2006/picture">
+                  <pic:nvPicPr>
+                    <pic:cNvPr id="22" name="deldbid.PNG"/>
+                    <pic:cNvPicPr/>
+                  </pic:nvPicPr>
+                  <pic:blipFill>
+                    <a:blip r:embed="rId28">
+                      <a:extLst>
+                        <a:ext uri="{28A0092B-C50C-407E-A947-70E740481C1C}">
+                          <a14:useLocalDpi xmlns:a14="http://schemas.microsoft.com/office/drawing/2010/main" val="0"/>
+                        </a:ext>
+                      </a:extLst>
+                    </a:blip>
+                    <a:stretch>
+                      <a:fillRect/>
+                    </a:stretch>
+                  </pic:blipFill>
+                  <pic:spPr>
+                    <a:xfrm>
+                      <a:off x="0" y="0"/>
+                      <a:ext cx="1428823" cy="260363"/>
+                    </a:xfrm>
+                    <a:prstGeom prst="rect">
+                      <a:avLst/>
+                    </a:prstGeom>
+                  </pic:spPr>
+                </pic:pic>
+              </a:graphicData>
+            </a:graphic>
+          </wp:inline>
+        </w:drawing>
+      </w:r>
+      <w:r>
+        <w:t xml:space="preserve"> command to delete the document by its ID.</w:t>
+      </w:r>
+    </w:p>
+    <w:p>
+      <w:r>
+        <w:rPr>
+          <w:noProof/>
+          <w:lang w:eastAsia="en-IE"/>
+        </w:rPr>
+        <w:drawing>
+          <wp:anchor distT="0" distB="0" distL="114300" distR="114300" simplePos="0" relativeHeight="251685888" behindDoc="0" locked="0" layoutInCell="1" allowOverlap="1" wp14:anchorId="7D952407" wp14:editId="5D941C8C">
+            <wp:simplePos x="0" y="0"/>
+            <wp:positionH relativeFrom="page">
+              <wp:align>left</wp:align>
+            </wp:positionH>
+            <wp:positionV relativeFrom="paragraph">
+              <wp:posOffset>361950</wp:posOffset>
+            </wp:positionV>
+            <wp:extent cx="7543800" cy="2630170"/>
+            <wp:effectExtent l="0" t="0" r="0" b="0"/>
+            <wp:wrapThrough wrapText="bothSides">
+              <wp:wrapPolygon edited="0">
+                <wp:start x="0" y="0"/>
+                <wp:lineTo x="0" y="21433"/>
+                <wp:lineTo x="21545" y="21433"/>
+                <wp:lineTo x="21545" y="0"/>
+                <wp:lineTo x="0" y="0"/>
+              </wp:wrapPolygon>
+            </wp:wrapThrough>
+            <wp:docPr id="21" name="Picture 21"/>
+            <wp:cNvGraphicFramePr>
+              <a:graphicFrameLocks xmlns:a="http://schemas.openxmlformats.org/drawingml/2006/main" noChangeAspect="1"/>
+            </wp:cNvGraphicFramePr>
+            <a:graphic xmlns:a="http://schemas.openxmlformats.org/drawingml/2006/main">
+              <a:graphicData uri="http://schemas.openxmlformats.org/drawingml/2006/picture">
+                <pic:pic xmlns:pic="http://schemas.openxmlformats.org/drawingml/2006/picture">
+                  <pic:nvPicPr>
+                    <pic:cNvPr id="21" name="Delete.PNG"/>
+                    <pic:cNvPicPr/>
+                  </pic:nvPicPr>
+                  <pic:blipFill>
+                    <a:blip r:embed="rId29">
+                      <a:extLst>
+                        <a:ext uri="{28A0092B-C50C-407E-A947-70E740481C1C}">
+                          <a14:useLocalDpi xmlns:a14="http://schemas.microsoft.com/office/drawing/2010/main" val="0"/>
+                        </a:ext>
+                      </a:extLst>
+                    </a:blip>
+                    <a:stretch>
+                      <a:fillRect/>
+                    </a:stretch>
+                  </pic:blipFill>
+                  <pic:spPr>
+                    <a:xfrm>
+                      <a:off x="0" y="0"/>
+                      <a:ext cx="7573314" cy="2640951"/>
+                    </a:xfrm>
+                    <a:prstGeom prst="rect">
+                      <a:avLst/>
+                    </a:prstGeom>
+                  </pic:spPr>
+                </pic:pic>
+              </a:graphicData>
+            </a:graphic>
+            <wp14:sizeRelH relativeFrom="page">
+              <wp14:pctWidth>0</wp14:pctWidth>
+            </wp14:sizeRelH>
+            <wp14:sizeRelV relativeFrom="page">
+              <wp14:pctHeight>0</wp14:pctHeight>
+            </wp14:sizeRelV>
+          </wp:anchor>
+        </w:drawing>
+      </w:r>
+    </w:p>
+    <w:p/>
+    <w:p>
+      <w:r>
+        <w:rPr>
+          <w:noProof/>
+          <w:lang w:eastAsia="en-IE"/>
+        </w:rPr>
+        <w:drawing>
+          <wp:anchor distT="0" distB="0" distL="114300" distR="114300" simplePos="0" relativeHeight="251686912" behindDoc="0" locked="0" layoutInCell="1" allowOverlap="1" wp14:anchorId="69D7C557" wp14:editId="15BA80BC">
+            <wp:simplePos x="0" y="0"/>
+            <wp:positionH relativeFrom="page">
+              <wp:align>right</wp:align>
+            </wp:positionH>
+            <wp:positionV relativeFrom="paragraph">
+              <wp:posOffset>567690</wp:posOffset>
+            </wp:positionV>
+            <wp:extent cx="7551420" cy="1276350"/>
+            <wp:effectExtent l="0" t="0" r="0" b="0"/>
+            <wp:wrapThrough wrapText="bothSides">
+              <wp:wrapPolygon edited="0">
+                <wp:start x="0" y="0"/>
+                <wp:lineTo x="0" y="21278"/>
+                <wp:lineTo x="21524" y="21278"/>
+                <wp:lineTo x="21524" y="0"/>
+                <wp:lineTo x="0" y="0"/>
+              </wp:wrapPolygon>
+            </wp:wrapThrough>
+            <wp:docPr id="23" name="Picture 23"/>
+            <wp:cNvGraphicFramePr>
+              <a:graphicFrameLocks xmlns:a="http://schemas.openxmlformats.org/drawingml/2006/main" noChangeAspect="1"/>
+            </wp:cNvGraphicFramePr>
+            <a:graphic xmlns:a="http://schemas.openxmlformats.org/drawingml/2006/main">
+              <a:graphicData uri="http://schemas.openxmlformats.org/drawingml/2006/picture">
+                <pic:pic xmlns:pic="http://schemas.openxmlformats.org/drawingml/2006/picture">
+                  <pic:nvPicPr>
+                    <pic:cNvPr id="23" name="Update.PNG"/>
+                    <pic:cNvPicPr/>
+                  </pic:nvPicPr>
+                  <pic:blipFill>
+                    <a:blip r:embed="rId30" cstate="print">
+                      <a:extLst>
+                        <a:ext uri="{28A0092B-C50C-407E-A947-70E740481C1C}">
+                          <a14:useLocalDpi xmlns:a14="http://schemas.microsoft.com/office/drawing/2010/main" val="0"/>
+                        </a:ext>
+                      </a:extLst>
+                    </a:blip>
+                    <a:stretch>
+                      <a:fillRect/>
+                    </a:stretch>
+                  </pic:blipFill>
+                  <pic:spPr>
+                    <a:xfrm>
+                      <a:off x="0" y="0"/>
+                      <a:ext cx="7551420" cy="1276350"/>
+                    </a:xfrm>
+                    <a:prstGeom prst="rect">
+                      <a:avLst/>
+                    </a:prstGeom>
+                  </pic:spPr>
+                </pic:pic>
+              </a:graphicData>
+            </a:graphic>
+            <wp14:sizeRelH relativeFrom="page">
+              <wp14:pctWidth>0</wp14:pctWidth>
+            </wp14:sizeRelH>
+            <wp14:sizeRelV relativeFrom="page">
+              <wp14:pctHeight>0</wp14:pctHeight>
+            </wp14:sizeRelV>
+          </wp:anchor>
+        </w:drawing>
+      </w:r>
+      <w:r>
+        <w:t>For the view I used essentially the same code as my create as once the id and revision number are entered CouchDB will update the document with the changed fields</w:t>
+      </w:r>
+    </w:p>
+    <w:p/>
+    <w:p>
+      <w:r>
+        <w:t>Those were the CRUD operations that I used in my code and as it can be seen, very little code is needed to do them.</w:t>
+      </w:r>
       <w:bookmarkStart w:id="0" w:name="_GoBack"/>
       <w:bookmarkEnd w:id="0"/>
     </w:p>
     <w:sectPr>
-      <w:footerReference w:type="default" r:id="rId26"/>
+      <w:footerReference w:type="default" r:id="rId31"/>
       <w:pgSz w:w="11906" w:h="16838"/>
       <w:pgMar w:top="1440" w:right="1440" w:bottom="1440" w:left="1440" w:header="708" w:footer="708" w:gutter="0"/>
       <w:pgNumType w:start="0"/>
@@ -2804,7 +3186,7 @@
               <w:noProof/>
               <w:color w:val="FFFFFF" w:themeColor="background1"/>
             </w:rPr>
-            <w:t>8</w:t>
+            <w:t>9</w:t>
           </w:r>
           <w:r>
             <w:rPr>
@@ -3698,6 +4080,7 @@
     <w:rsid w:val="001D7066"/>
     <w:rsid w:val="002008CE"/>
     <w:rsid w:val="002545E7"/>
+    <w:rsid w:val="00264AC8"/>
     <w:rsid w:val="002F4025"/>
     <w:rsid w:val="00A85578"/>
     <w:rsid w:val="00EA5D5E"/>

</xml_diff>

<commit_message>
Add GUI Shots to Document
</commit_message>
<xml_diff>
--- a/PortfolioPart1.docx
+++ b/PortfolioPart1.docx
@@ -203,7 +203,6 @@
                                       <w:dataBinding w:prefixMappings="xmlns:ns0='http://purl.org/dc/elements/1.1/' xmlns:ns1='http://schemas.openxmlformats.org/package/2006/metadata/core-properties' " w:xpath="/ns1:coreProperties[1]/ns0:title[1]" w:storeItemID="{6C3C8BC8-F283-45AE-878A-BAB7291924A1}"/>
                                       <w:text/>
                                     </w:sdtPr>
-                                    <w:sdtEndPr/>
                                     <w:sdtContent>
                                       <w:r>
                                         <w:rPr>
@@ -589,7 +588,6 @@
                                   <w:dataBinding w:prefixMappings="xmlns:ns0='http://purl.org/dc/elements/1.1/' xmlns:ns1='http://schemas.openxmlformats.org/package/2006/metadata/core-properties' " w:xpath="/ns1:coreProperties[1]/ns0:creator[1]" w:storeItemID="{6C3C8BC8-F283-45AE-878A-BAB7291924A1}"/>
                                   <w:text/>
                                 </w:sdtPr>
-                                <w:sdtEndPr/>
                                 <w:sdtContent>
                                   <w:p>
                                     <w:pPr>
@@ -773,7 +771,6 @@
                                     <w:calendar w:val="gregorian"/>
                                   </w:date>
                                 </w:sdtPr>
-                                <w:sdtEndPr/>
                                 <w:sdtContent>
                                   <w:p>
                                     <w:pPr>
@@ -913,12 +910,21 @@
         <w:pStyle w:val="Heading1"/>
       </w:pPr>
     </w:p>
-    <w:p/>
     <w:p>
       <w:pPr>
         <w:pStyle w:val="Heading2"/>
       </w:pPr>
       <w:r>
+        <w:t>Introduction:</w:t>
+      </w:r>
+    </w:p>
+    <w:p/>
+    <w:p/>
+    <w:p>
+      <w:pPr>
+        <w:pStyle w:val="Heading2"/>
+      </w:pPr>
+      <w:r>
         <w:t>Vision:</w:t>
       </w:r>
     </w:p>
@@ -946,12 +952,6 @@
       </w:r>
       <w:r>
         <w:t>added with relative ease.</w:t>
-      </w:r>
-      <w:r>
-        <w:t xml:space="preserve"> </w:t>
-      </w:r>
-      <w:r>
-        <w:t xml:space="preserve">Throughout </w:t>
       </w:r>
     </w:p>
     <w:p/>
@@ -3044,11 +3044,1253 @@
       <w:r>
         <w:t>Those were the CRUD operations that I used in my code and as it can be seen, very little code is needed to do them.</w:t>
       </w:r>
+    </w:p>
+    <w:p/>
+    <w:p/>
+    <w:p>
+      <w:pPr>
+        <w:pStyle w:val="Heading2"/>
+      </w:pPr>
+      <w:r>
+        <w:t>Code Snippet Showing MapReduce:</w:t>
+      </w:r>
+    </w:p>
+    <w:p/>
+    <w:p>
+      <w:r>
+        <w:t xml:space="preserve">When it came to doing a MapReduce from within the code more code was needed but I was able to take the JavaScript </w:t>
+      </w:r>
+      <w:r>
+        <w:t>and put it directly into the code which made it very simple to execute the MapReduce. So to create it I first made a basic map function that emitted the manufacturer and a stock count, then I made a reduce function that displayed the amount of manufacturers and the total amount of stock. Then all I had to do was insert the information into a list box.</w:t>
+      </w:r>
+    </w:p>
+    <w:p>
+      <w:r>
+        <w:rPr>
+          <w:noProof/>
+          <w:lang w:eastAsia="en-IE"/>
+        </w:rPr>
+        <w:lastRenderedPageBreak/>
+        <w:drawing>
+          <wp:anchor distT="0" distB="0" distL="114300" distR="114300" simplePos="0" relativeHeight="251687936" behindDoc="0" locked="0" layoutInCell="1" allowOverlap="1">
+            <wp:simplePos x="0" y="0"/>
+            <wp:positionH relativeFrom="page">
+              <wp:posOffset>1244600</wp:posOffset>
+            </wp:positionH>
+            <wp:positionV relativeFrom="paragraph">
+              <wp:posOffset>539750</wp:posOffset>
+            </wp:positionV>
+            <wp:extent cx="4813300" cy="4222750"/>
+            <wp:effectExtent l="0" t="0" r="6350" b="6350"/>
+            <wp:wrapThrough wrapText="bothSides">
+              <wp:wrapPolygon edited="0">
+                <wp:start x="0" y="0"/>
+                <wp:lineTo x="0" y="21535"/>
+                <wp:lineTo x="21543" y="21535"/>
+                <wp:lineTo x="21543" y="0"/>
+                <wp:lineTo x="0" y="0"/>
+              </wp:wrapPolygon>
+            </wp:wrapThrough>
+            <wp:docPr id="24" name="Picture 24"/>
+            <wp:cNvGraphicFramePr>
+              <a:graphicFrameLocks xmlns:a="http://schemas.openxmlformats.org/drawingml/2006/main" noChangeAspect="1"/>
+            </wp:cNvGraphicFramePr>
+            <a:graphic xmlns:a="http://schemas.openxmlformats.org/drawingml/2006/main">
+              <a:graphicData uri="http://schemas.openxmlformats.org/drawingml/2006/picture">
+                <pic:pic xmlns:pic="http://schemas.openxmlformats.org/drawingml/2006/picture">
+                  <pic:nvPicPr>
+                    <pic:cNvPr id="24" name="MapReduce.PNG"/>
+                    <pic:cNvPicPr/>
+                  </pic:nvPicPr>
+                  <pic:blipFill>
+                    <a:blip r:embed="rId31">
+                      <a:extLst>
+                        <a:ext uri="{28A0092B-C50C-407E-A947-70E740481C1C}">
+                          <a14:useLocalDpi xmlns:a14="http://schemas.microsoft.com/office/drawing/2010/main" val="0"/>
+                        </a:ext>
+                      </a:extLst>
+                    </a:blip>
+                    <a:stretch>
+                      <a:fillRect/>
+                    </a:stretch>
+                  </pic:blipFill>
+                  <pic:spPr>
+                    <a:xfrm>
+                      <a:off x="0" y="0"/>
+                      <a:ext cx="4813300" cy="4222750"/>
+                    </a:xfrm>
+                    <a:prstGeom prst="rect">
+                      <a:avLst/>
+                    </a:prstGeom>
+                  </pic:spPr>
+                </pic:pic>
+              </a:graphicData>
+            </a:graphic>
+            <wp14:sizeRelH relativeFrom="page">
+              <wp14:pctWidth>0</wp14:pctWidth>
+            </wp14:sizeRelH>
+            <wp14:sizeRelV relativeFrom="page">
+              <wp14:pctHeight>0</wp14:pctHeight>
+            </wp14:sizeRelV>
+          </wp:anchor>
+        </w:drawing>
+      </w:r>
+    </w:p>
+    <w:p/>
+    <w:p/>
+    <w:p/>
+    <w:p/>
+    <w:p/>
+    <w:p/>
+    <w:p/>
+    <w:p/>
+    <w:p/>
+    <w:p/>
+    <w:p/>
+    <w:p/>
+    <w:p/>
+    <w:p/>
+    <w:p/>
+    <w:p/>
+    <w:p/>
+    <w:p>
+      <w:pPr>
+        <w:pStyle w:val="Heading2"/>
+        <w:rPr>
+          <w:rFonts w:asciiTheme="minorHAnsi" w:eastAsiaTheme="minorHAnsi" w:hAnsiTheme="minorHAnsi" w:cstheme="minorBidi"/>
+          <w:color w:val="auto"/>
+          <w:sz w:val="22"/>
+          <w:szCs w:val="22"/>
+        </w:rPr>
+      </w:pPr>
+    </w:p>
+    <w:p>
+      <w:pPr>
+        <w:pStyle w:val="Heading2"/>
+      </w:pPr>
+      <w:r>
+        <w:t>User Interface:</w:t>
+      </w:r>
+    </w:p>
+    <w:p/>
+    <w:p>
+      <w:r>
+        <w:t>To begin with I made a basic user interface</w:t>
+      </w:r>
+    </w:p>
+    <w:p>
+      <w:r>
+        <w:rPr>
+          <w:noProof/>
+          <w:lang w:eastAsia="en-IE"/>
+        </w:rPr>
+        <w:drawing>
+          <wp:anchor distT="0" distB="0" distL="114300" distR="114300" simplePos="0" relativeHeight="251688960" behindDoc="0" locked="0" layoutInCell="1" allowOverlap="1" wp14:anchorId="02EFD74E" wp14:editId="46237B71">
+            <wp:simplePos x="0" y="0"/>
+            <wp:positionH relativeFrom="margin">
+              <wp:align>center</wp:align>
+            </wp:positionH>
+            <wp:positionV relativeFrom="paragraph">
+              <wp:posOffset>247650</wp:posOffset>
+            </wp:positionV>
+            <wp:extent cx="2889250" cy="2241550"/>
+            <wp:effectExtent l="0" t="0" r="6350" b="6350"/>
+            <wp:wrapThrough wrapText="bothSides">
+              <wp:wrapPolygon edited="0">
+                <wp:start x="0" y="0"/>
+                <wp:lineTo x="0" y="21478"/>
+                <wp:lineTo x="21505" y="21478"/>
+                <wp:lineTo x="21505" y="0"/>
+                <wp:lineTo x="0" y="0"/>
+              </wp:wrapPolygon>
+            </wp:wrapThrough>
+            <wp:docPr id="25" name="Picture 25"/>
+            <wp:cNvGraphicFramePr>
+              <a:graphicFrameLocks xmlns:a="http://schemas.openxmlformats.org/drawingml/2006/main" noChangeAspect="1"/>
+            </wp:cNvGraphicFramePr>
+            <a:graphic xmlns:a="http://schemas.openxmlformats.org/drawingml/2006/main">
+              <a:graphicData uri="http://schemas.openxmlformats.org/drawingml/2006/picture">
+                <pic:pic xmlns:pic="http://schemas.openxmlformats.org/drawingml/2006/picture">
+                  <pic:nvPicPr>
+                    <pic:cNvPr id="25" name="MainMenu.PNG"/>
+                    <pic:cNvPicPr/>
+                  </pic:nvPicPr>
+                  <pic:blipFill>
+                    <a:blip r:embed="rId32">
+                      <a:extLst>
+                        <a:ext uri="{28A0092B-C50C-407E-A947-70E740481C1C}">
+                          <a14:useLocalDpi xmlns:a14="http://schemas.microsoft.com/office/drawing/2010/main" val="0"/>
+                        </a:ext>
+                      </a:extLst>
+                    </a:blip>
+                    <a:stretch>
+                      <a:fillRect/>
+                    </a:stretch>
+                  </pic:blipFill>
+                  <pic:spPr>
+                    <a:xfrm>
+                      <a:off x="0" y="0"/>
+                      <a:ext cx="2889250" cy="2241550"/>
+                    </a:xfrm>
+                    <a:prstGeom prst="rect">
+                      <a:avLst/>
+                    </a:prstGeom>
+                  </pic:spPr>
+                </pic:pic>
+              </a:graphicData>
+            </a:graphic>
+            <wp14:sizeRelH relativeFrom="page">
+              <wp14:pctWidth>0</wp14:pctWidth>
+            </wp14:sizeRelH>
+            <wp14:sizeRelV relativeFrom="page">
+              <wp14:pctHeight>0</wp14:pctHeight>
+            </wp14:sizeRelV>
+          </wp:anchor>
+        </w:drawing>
+      </w:r>
+    </w:p>
+    <w:p/>
+    <w:p/>
+    <w:p/>
+    <w:p/>
+    <w:p/>
+    <w:p/>
+    <w:p/>
+    <w:p/>
+    <w:p>
+      <w:r>
+        <w:lastRenderedPageBreak/>
+        <w:t>Once I had set up the main menu I made the window to add documents to the database</w:t>
+      </w:r>
+      <w:r>
+        <w:t>. I made a basic layout that allows the user to enter three fields and once enter is pressed the code to save the new document is executed and the fields wipe</w:t>
+      </w:r>
+    </w:p>
+    <w:p/>
+    <w:p>
+      <w:r>
+        <w:rPr>
+          <w:noProof/>
+          <w:lang w:eastAsia="en-IE"/>
+        </w:rPr>
+        <w:drawing>
+          <wp:anchor distT="0" distB="0" distL="114300" distR="114300" simplePos="0" relativeHeight="251689984" behindDoc="0" locked="0" layoutInCell="1" allowOverlap="1" wp14:anchorId="423A2E6D" wp14:editId="4D13D374">
+            <wp:simplePos x="0" y="0"/>
+            <wp:positionH relativeFrom="column">
+              <wp:posOffset>1828800</wp:posOffset>
+            </wp:positionH>
+            <wp:positionV relativeFrom="paragraph">
+              <wp:posOffset>6985</wp:posOffset>
+            </wp:positionV>
+            <wp:extent cx="2305168" cy="1860646"/>
+            <wp:effectExtent l="0" t="0" r="0" b="6350"/>
+            <wp:wrapThrough wrapText="bothSides">
+              <wp:wrapPolygon edited="0">
+                <wp:start x="0" y="0"/>
+                <wp:lineTo x="0" y="21453"/>
+                <wp:lineTo x="21421" y="21453"/>
+                <wp:lineTo x="21421" y="0"/>
+                <wp:lineTo x="0" y="0"/>
+              </wp:wrapPolygon>
+            </wp:wrapThrough>
+            <wp:docPr id="26" name="Picture 26"/>
+            <wp:cNvGraphicFramePr>
+              <a:graphicFrameLocks xmlns:a="http://schemas.openxmlformats.org/drawingml/2006/main" noChangeAspect="1"/>
+            </wp:cNvGraphicFramePr>
+            <a:graphic xmlns:a="http://schemas.openxmlformats.org/drawingml/2006/main">
+              <a:graphicData uri="http://schemas.openxmlformats.org/drawingml/2006/picture">
+                <pic:pic xmlns:pic="http://schemas.openxmlformats.org/drawingml/2006/picture">
+                  <pic:nvPicPr>
+                    <pic:cNvPr id="26" name="AddDoc.PNG"/>
+                    <pic:cNvPicPr/>
+                  </pic:nvPicPr>
+                  <pic:blipFill>
+                    <a:blip r:embed="rId33">
+                      <a:extLst>
+                        <a:ext uri="{28A0092B-C50C-407E-A947-70E740481C1C}">
+                          <a14:useLocalDpi xmlns:a14="http://schemas.microsoft.com/office/drawing/2010/main" val="0"/>
+                        </a:ext>
+                      </a:extLst>
+                    </a:blip>
+                    <a:stretch>
+                      <a:fillRect/>
+                    </a:stretch>
+                  </pic:blipFill>
+                  <pic:spPr>
+                    <a:xfrm>
+                      <a:off x="0" y="0"/>
+                      <a:ext cx="2305168" cy="1860646"/>
+                    </a:xfrm>
+                    <a:prstGeom prst="rect">
+                      <a:avLst/>
+                    </a:prstGeom>
+                  </pic:spPr>
+                </pic:pic>
+              </a:graphicData>
+            </a:graphic>
+            <wp14:sizeRelH relativeFrom="page">
+              <wp14:pctWidth>0</wp14:pctWidth>
+            </wp14:sizeRelH>
+            <wp14:sizeRelV relativeFrom="page">
+              <wp14:pctHeight>0</wp14:pctHeight>
+            </wp14:sizeRelV>
+          </wp:anchor>
+        </w:drawing>
+      </w:r>
+    </w:p>
+    <w:p/>
+    <w:p/>
+    <w:p/>
+    <w:p/>
+    <w:p/>
+    <w:p/>
+    <w:p>
+      <w:pPr>
+        <w:tabs>
+          <w:tab w:val="left" w:pos="910"/>
+        </w:tabs>
+      </w:pPr>
+      <w:r>
+        <w:rPr>
+          <w:noProof/>
+          <w:lang w:eastAsia="en-IE"/>
+        </w:rPr>
+        <w:drawing>
+          <wp:inline distT="0" distB="0" distL="0" distR="0">
+            <wp:extent cx="5731510" cy="1556385"/>
+            <wp:effectExtent l="0" t="0" r="2540" b="5715"/>
+            <wp:docPr id="27" name="Picture 27"/>
+            <wp:cNvGraphicFramePr>
+              <a:graphicFrameLocks xmlns:a="http://schemas.openxmlformats.org/drawingml/2006/main" noChangeAspect="1"/>
+            </wp:cNvGraphicFramePr>
+            <a:graphic xmlns:a="http://schemas.openxmlformats.org/drawingml/2006/main">
+              <a:graphicData uri="http://schemas.openxmlformats.org/drawingml/2006/picture">
+                <pic:pic xmlns:pic="http://schemas.openxmlformats.org/drawingml/2006/picture">
+                  <pic:nvPicPr>
+                    <pic:cNvPr id="27" name="AddDocInFuton.PNG"/>
+                    <pic:cNvPicPr/>
+                  </pic:nvPicPr>
+                  <pic:blipFill>
+                    <a:blip r:embed="rId34">
+                      <a:extLst>
+                        <a:ext uri="{28A0092B-C50C-407E-A947-70E740481C1C}">
+                          <a14:useLocalDpi xmlns:a14="http://schemas.microsoft.com/office/drawing/2010/main" val="0"/>
+                        </a:ext>
+                      </a:extLst>
+                    </a:blip>
+                    <a:stretch>
+                      <a:fillRect/>
+                    </a:stretch>
+                  </pic:blipFill>
+                  <pic:spPr>
+                    <a:xfrm>
+                      <a:off x="0" y="0"/>
+                      <a:ext cx="5731510" cy="1556385"/>
+                    </a:xfrm>
+                    <a:prstGeom prst="rect">
+                      <a:avLst/>
+                    </a:prstGeom>
+                  </pic:spPr>
+                </pic:pic>
+              </a:graphicData>
+            </a:graphic>
+          </wp:inline>
+        </w:drawing>
+      </w:r>
+    </w:p>
+    <w:p>
+      <w:pPr>
+        <w:tabs>
+          <w:tab w:val="left" w:pos="3260"/>
+        </w:tabs>
+      </w:pPr>
+    </w:p>
+    <w:p>
+      <w:pPr>
+        <w:tabs>
+          <w:tab w:val="left" w:pos="3260"/>
+        </w:tabs>
+      </w:pPr>
+    </w:p>
+    <w:p>
+      <w:pPr>
+        <w:tabs>
+          <w:tab w:val="left" w:pos="3260"/>
+        </w:tabs>
+      </w:pPr>
+    </w:p>
+    <w:p>
+      <w:pPr>
+        <w:tabs>
+          <w:tab w:val="left" w:pos="3260"/>
+        </w:tabs>
+      </w:pPr>
+    </w:p>
+    <w:p>
+      <w:pPr>
+        <w:tabs>
+          <w:tab w:val="left" w:pos="3260"/>
+        </w:tabs>
+      </w:pPr>
+    </w:p>
+    <w:p>
+      <w:pPr>
+        <w:tabs>
+          <w:tab w:val="left" w:pos="3260"/>
+        </w:tabs>
+      </w:pPr>
+    </w:p>
+    <w:p>
+      <w:pPr>
+        <w:tabs>
+          <w:tab w:val="left" w:pos="3260"/>
+        </w:tabs>
+      </w:pPr>
+    </w:p>
+    <w:p>
+      <w:pPr>
+        <w:tabs>
+          <w:tab w:val="left" w:pos="3260"/>
+        </w:tabs>
+      </w:pPr>
+    </w:p>
+    <w:p>
+      <w:pPr>
+        <w:tabs>
+          <w:tab w:val="left" w:pos="3260"/>
+        </w:tabs>
+      </w:pPr>
+    </w:p>
+    <w:p>
+      <w:pPr>
+        <w:tabs>
+          <w:tab w:val="left" w:pos="3260"/>
+        </w:tabs>
+      </w:pPr>
+    </w:p>
+    <w:p>
+      <w:pPr>
+        <w:tabs>
+          <w:tab w:val="left" w:pos="3260"/>
+        </w:tabs>
+      </w:pPr>
+    </w:p>
+    <w:p>
+      <w:pPr>
+        <w:tabs>
+          <w:tab w:val="left" w:pos="3260"/>
+        </w:tabs>
+      </w:pPr>
+    </w:p>
+    <w:p>
+      <w:pPr>
+        <w:tabs>
+          <w:tab w:val="left" w:pos="3260"/>
+        </w:tabs>
+      </w:pPr>
+    </w:p>
+    <w:p>
+      <w:pPr>
+        <w:tabs>
+          <w:tab w:val="left" w:pos="3260"/>
+        </w:tabs>
+      </w:pPr>
+    </w:p>
+    <w:p>
+      <w:pPr>
+        <w:tabs>
+          <w:tab w:val="left" w:pos="3260"/>
+        </w:tabs>
+      </w:pPr>
+      <w:r>
+        <w:lastRenderedPageBreak/>
+        <w:t>Then there was the view document for which I added the option to display several different views within a list box</w:t>
+      </w:r>
+    </w:p>
+    <w:p>
+      <w:pPr>
+        <w:tabs>
+          <w:tab w:val="left" w:pos="3260"/>
+        </w:tabs>
+      </w:pPr>
+    </w:p>
+    <w:p>
+      <w:pPr>
+        <w:tabs>
+          <w:tab w:val="left" w:pos="3260"/>
+        </w:tabs>
+      </w:pPr>
+      <w:r>
+        <w:t>(Basic View)</w:t>
+      </w:r>
+      <w:r>
+        <w:rPr>
+          <w:noProof/>
+          <w:lang w:eastAsia="en-IE"/>
+        </w:rPr>
+        <w:t xml:space="preserve"> </w:t>
+      </w:r>
+      <w:r>
+        <w:rPr>
+          <w:noProof/>
+          <w:lang w:eastAsia="en-IE"/>
+        </w:rPr>
+        <w:drawing>
+          <wp:inline distT="0" distB="0" distL="0" distR="0" wp14:anchorId="7538FC65" wp14:editId="2637AA8D">
+            <wp:extent cx="5731510" cy="3998595"/>
+            <wp:effectExtent l="0" t="0" r="2540" b="1905"/>
+            <wp:docPr id="29" name="Picture 29"/>
+            <wp:cNvGraphicFramePr>
+              <a:graphicFrameLocks xmlns:a="http://schemas.openxmlformats.org/drawingml/2006/main" noChangeAspect="1"/>
+            </wp:cNvGraphicFramePr>
+            <a:graphic xmlns:a="http://schemas.openxmlformats.org/drawingml/2006/main">
+              <a:graphicData uri="http://schemas.openxmlformats.org/drawingml/2006/picture">
+                <pic:pic xmlns:pic="http://schemas.openxmlformats.org/drawingml/2006/picture">
+                  <pic:nvPicPr>
+                    <pic:cNvPr id="29" name="ViewDocBasic.PNG"/>
+                    <pic:cNvPicPr/>
+                  </pic:nvPicPr>
+                  <pic:blipFill>
+                    <a:blip r:embed="rId35">
+                      <a:extLst>
+                        <a:ext uri="{28A0092B-C50C-407E-A947-70E740481C1C}">
+                          <a14:useLocalDpi xmlns:a14="http://schemas.microsoft.com/office/drawing/2010/main" val="0"/>
+                        </a:ext>
+                      </a:extLst>
+                    </a:blip>
+                    <a:stretch>
+                      <a:fillRect/>
+                    </a:stretch>
+                  </pic:blipFill>
+                  <pic:spPr>
+                    <a:xfrm>
+                      <a:off x="0" y="0"/>
+                      <a:ext cx="5731510" cy="3998595"/>
+                    </a:xfrm>
+                    <a:prstGeom prst="rect">
+                      <a:avLst/>
+                    </a:prstGeom>
+                  </pic:spPr>
+                </pic:pic>
+              </a:graphicData>
+            </a:graphic>
+          </wp:inline>
+        </w:drawing>
+      </w:r>
+    </w:p>
+    <w:p>
+      <w:pPr>
+        <w:tabs>
+          <w:tab w:val="left" w:pos="3260"/>
+        </w:tabs>
+      </w:pPr>
+    </w:p>
+    <w:p>
+      <w:pPr>
+        <w:tabs>
+          <w:tab w:val="left" w:pos="3260"/>
+        </w:tabs>
+      </w:pPr>
+    </w:p>
+    <w:p>
+      <w:r>
+        <w:rPr>
+          <w:noProof/>
+          <w:lang w:eastAsia="en-IE"/>
+        </w:rPr>
+        <w:lastRenderedPageBreak/>
+        <w:drawing>
+          <wp:anchor distT="0" distB="0" distL="114300" distR="114300" simplePos="0" relativeHeight="251691008" behindDoc="0" locked="0" layoutInCell="1" allowOverlap="1" wp14:anchorId="38E43E58" wp14:editId="27388F0F">
+            <wp:simplePos x="0" y="0"/>
+            <wp:positionH relativeFrom="margin">
+              <wp:posOffset>-1270</wp:posOffset>
+            </wp:positionH>
+            <wp:positionV relativeFrom="paragraph">
+              <wp:posOffset>457200</wp:posOffset>
+            </wp:positionV>
+            <wp:extent cx="5731510" cy="4018280"/>
+            <wp:effectExtent l="0" t="0" r="2540" b="1270"/>
+            <wp:wrapThrough wrapText="bothSides">
+              <wp:wrapPolygon edited="0">
+                <wp:start x="0" y="0"/>
+                <wp:lineTo x="0" y="21504"/>
+                <wp:lineTo x="21538" y="21504"/>
+                <wp:lineTo x="21538" y="0"/>
+                <wp:lineTo x="0" y="0"/>
+              </wp:wrapPolygon>
+            </wp:wrapThrough>
+            <wp:docPr id="30" name="Picture 30"/>
+            <wp:cNvGraphicFramePr>
+              <a:graphicFrameLocks xmlns:a="http://schemas.openxmlformats.org/drawingml/2006/main" noChangeAspect="1"/>
+            </wp:cNvGraphicFramePr>
+            <a:graphic xmlns:a="http://schemas.openxmlformats.org/drawingml/2006/main">
+              <a:graphicData uri="http://schemas.openxmlformats.org/drawingml/2006/picture">
+                <pic:pic xmlns:pic="http://schemas.openxmlformats.org/drawingml/2006/picture">
+                  <pic:nvPicPr>
+                    <pic:cNvPr id="30" name="ViewDocComByManMod.PNG"/>
+                    <pic:cNvPicPr/>
+                  </pic:nvPicPr>
+                  <pic:blipFill>
+                    <a:blip r:embed="rId36">
+                      <a:extLst>
+                        <a:ext uri="{28A0092B-C50C-407E-A947-70E740481C1C}">
+                          <a14:useLocalDpi xmlns:a14="http://schemas.microsoft.com/office/drawing/2010/main" val="0"/>
+                        </a:ext>
+                      </a:extLst>
+                    </a:blip>
+                    <a:stretch>
+                      <a:fillRect/>
+                    </a:stretch>
+                  </pic:blipFill>
+                  <pic:spPr>
+                    <a:xfrm>
+                      <a:off x="0" y="0"/>
+                      <a:ext cx="5731510" cy="4018280"/>
+                    </a:xfrm>
+                    <a:prstGeom prst="rect">
+                      <a:avLst/>
+                    </a:prstGeom>
+                  </pic:spPr>
+                </pic:pic>
+              </a:graphicData>
+            </a:graphic>
+            <wp14:sizeRelH relativeFrom="page">
+              <wp14:pctWidth>0</wp14:pctWidth>
+            </wp14:sizeRelH>
+            <wp14:sizeRelV relativeFrom="page">
+              <wp14:pctHeight>0</wp14:pctHeight>
+            </wp14:sizeRelV>
+          </wp:anchor>
+        </w:drawing>
+      </w:r>
+      <w:r>
+        <w:t>(Components by Manufacturer and Model View)</w:t>
+      </w:r>
+    </w:p>
+    <w:p/>
+    <w:p/>
+    <w:p>
+      <w:r>
+        <w:t>Once I created the view I could reuse the code to display current documents in my delete and update windows. For the update I displayed all current documents and added some fields that could be edited</w:t>
+      </w:r>
+    </w:p>
+    <w:p>
+      <w:r>
+        <w:rPr>
+          <w:noProof/>
+          <w:lang w:eastAsia="en-IE"/>
+        </w:rPr>
+        <w:drawing>
+          <wp:anchor distT="0" distB="0" distL="114300" distR="114300" simplePos="0" relativeHeight="251692032" behindDoc="1" locked="0" layoutInCell="1" allowOverlap="1" wp14:anchorId="6741776B" wp14:editId="558F22CE">
+            <wp:simplePos x="0" y="0"/>
+            <wp:positionH relativeFrom="margin">
+              <wp:align>center</wp:align>
+            </wp:positionH>
+            <wp:positionV relativeFrom="paragraph">
+              <wp:posOffset>224155</wp:posOffset>
+            </wp:positionV>
+            <wp:extent cx="5731510" cy="3008630"/>
+            <wp:effectExtent l="0" t="0" r="2540" b="1270"/>
+            <wp:wrapTight wrapText="bothSides">
+              <wp:wrapPolygon edited="0">
+                <wp:start x="0" y="0"/>
+                <wp:lineTo x="0" y="21472"/>
+                <wp:lineTo x="21538" y="21472"/>
+                <wp:lineTo x="21538" y="0"/>
+                <wp:lineTo x="0" y="0"/>
+              </wp:wrapPolygon>
+            </wp:wrapTight>
+            <wp:docPr id="31" name="Picture 31"/>
+            <wp:cNvGraphicFramePr>
+              <a:graphicFrameLocks xmlns:a="http://schemas.openxmlformats.org/drawingml/2006/main" noChangeAspect="1"/>
+            </wp:cNvGraphicFramePr>
+            <a:graphic xmlns:a="http://schemas.openxmlformats.org/drawingml/2006/main">
+              <a:graphicData uri="http://schemas.openxmlformats.org/drawingml/2006/picture">
+                <pic:pic xmlns:pic="http://schemas.openxmlformats.org/drawingml/2006/picture">
+                  <pic:nvPicPr>
+                    <pic:cNvPr id="31" name="UpdateDocDefault.PNG"/>
+                    <pic:cNvPicPr/>
+                  </pic:nvPicPr>
+                  <pic:blipFill>
+                    <a:blip r:embed="rId37" cstate="print">
+                      <a:extLst>
+                        <a:ext uri="{28A0092B-C50C-407E-A947-70E740481C1C}">
+                          <a14:useLocalDpi xmlns:a14="http://schemas.microsoft.com/office/drawing/2010/main" val="0"/>
+                        </a:ext>
+                      </a:extLst>
+                    </a:blip>
+                    <a:stretch>
+                      <a:fillRect/>
+                    </a:stretch>
+                  </pic:blipFill>
+                  <pic:spPr>
+                    <a:xfrm>
+                      <a:off x="0" y="0"/>
+                      <a:ext cx="5731510" cy="3008630"/>
+                    </a:xfrm>
+                    <a:prstGeom prst="rect">
+                      <a:avLst/>
+                    </a:prstGeom>
+                  </pic:spPr>
+                </pic:pic>
+              </a:graphicData>
+            </a:graphic>
+            <wp14:sizeRelH relativeFrom="page">
+              <wp14:pctWidth>0</wp14:pctWidth>
+            </wp14:sizeRelH>
+            <wp14:sizeRelV relativeFrom="page">
+              <wp14:pctHeight>0</wp14:pctHeight>
+            </wp14:sizeRelV>
+          </wp:anchor>
+        </w:drawing>
+      </w:r>
+    </w:p>
+    <w:p>
+      <w:r>
+        <w:rPr>
+          <w:noProof/>
+          <w:lang w:eastAsia="en-IE"/>
+        </w:rPr>
+        <w:lastRenderedPageBreak/>
+        <w:drawing>
+          <wp:anchor distT="0" distB="0" distL="114300" distR="114300" simplePos="0" relativeHeight="251694080" behindDoc="1" locked="0" layoutInCell="1" allowOverlap="1" wp14:anchorId="33C524E3" wp14:editId="2D24F71A">
+            <wp:simplePos x="0" y="0"/>
+            <wp:positionH relativeFrom="margin">
+              <wp:align>center</wp:align>
+            </wp:positionH>
+            <wp:positionV relativeFrom="paragraph">
+              <wp:posOffset>355600</wp:posOffset>
+            </wp:positionV>
+            <wp:extent cx="5270500" cy="2766060"/>
+            <wp:effectExtent l="0" t="0" r="6350" b="0"/>
+            <wp:wrapTight wrapText="bothSides">
+              <wp:wrapPolygon edited="0">
+                <wp:start x="0" y="0"/>
+                <wp:lineTo x="0" y="21421"/>
+                <wp:lineTo x="21548" y="21421"/>
+                <wp:lineTo x="21548" y="0"/>
+                <wp:lineTo x="0" y="0"/>
+              </wp:wrapPolygon>
+            </wp:wrapTight>
+            <wp:docPr id="96" name="Picture 96"/>
+            <wp:cNvGraphicFramePr>
+              <a:graphicFrameLocks xmlns:a="http://schemas.openxmlformats.org/drawingml/2006/main" noChangeAspect="1"/>
+            </wp:cNvGraphicFramePr>
+            <a:graphic xmlns:a="http://schemas.openxmlformats.org/drawingml/2006/main">
+              <a:graphicData uri="http://schemas.openxmlformats.org/drawingml/2006/picture">
+                <pic:pic xmlns:pic="http://schemas.openxmlformats.org/drawingml/2006/picture">
+                  <pic:nvPicPr>
+                    <pic:cNvPr id="96" name="UpdateDocFieldsFilled.PNG"/>
+                    <pic:cNvPicPr/>
+                  </pic:nvPicPr>
+                  <pic:blipFill>
+                    <a:blip r:embed="rId38" cstate="print">
+                      <a:extLst>
+                        <a:ext uri="{28A0092B-C50C-407E-A947-70E740481C1C}">
+                          <a14:useLocalDpi xmlns:a14="http://schemas.microsoft.com/office/drawing/2010/main" val="0"/>
+                        </a:ext>
+                      </a:extLst>
+                    </a:blip>
+                    <a:stretch>
+                      <a:fillRect/>
+                    </a:stretch>
+                  </pic:blipFill>
+                  <pic:spPr>
+                    <a:xfrm>
+                      <a:off x="0" y="0"/>
+                      <a:ext cx="5270500" cy="2766060"/>
+                    </a:xfrm>
+                    <a:prstGeom prst="rect">
+                      <a:avLst/>
+                    </a:prstGeom>
+                  </pic:spPr>
+                </pic:pic>
+              </a:graphicData>
+            </a:graphic>
+            <wp14:sizeRelH relativeFrom="page">
+              <wp14:pctWidth>0</wp14:pctWidth>
+            </wp14:sizeRelH>
+            <wp14:sizeRelV relativeFrom="page">
+              <wp14:pctHeight>0</wp14:pctHeight>
+            </wp14:sizeRelV>
+          </wp:anchor>
+        </w:drawing>
+      </w:r>
+      <w:r>
+        <w:t xml:space="preserve">      (Fields Entered)</w:t>
+      </w:r>
+    </w:p>
+    <w:p/>
+    <w:p>
+      <w:r>
+        <w:rPr>
+          <w:noProof/>
+          <w:lang w:eastAsia="en-IE"/>
+        </w:rPr>
+        <w:drawing>
+          <wp:anchor distT="0" distB="0" distL="114300" distR="114300" simplePos="0" relativeHeight="251695104" behindDoc="1" locked="0" layoutInCell="1" allowOverlap="1" wp14:anchorId="6FF4BAC3" wp14:editId="1AADB95D">
+            <wp:simplePos x="0" y="0"/>
+            <wp:positionH relativeFrom="margin">
+              <wp:align>center</wp:align>
+            </wp:positionH>
+            <wp:positionV relativeFrom="paragraph">
+              <wp:posOffset>250825</wp:posOffset>
+            </wp:positionV>
+            <wp:extent cx="5276850" cy="2781659"/>
+            <wp:effectExtent l="0" t="0" r="0" b="0"/>
+            <wp:wrapTight wrapText="bothSides">
+              <wp:wrapPolygon edited="0">
+                <wp:start x="0" y="0"/>
+                <wp:lineTo x="0" y="21452"/>
+                <wp:lineTo x="21522" y="21452"/>
+                <wp:lineTo x="21522" y="0"/>
+                <wp:lineTo x="0" y="0"/>
+              </wp:wrapPolygon>
+            </wp:wrapTight>
+            <wp:docPr id="97" name="Picture 97"/>
+            <wp:cNvGraphicFramePr>
+              <a:graphicFrameLocks xmlns:a="http://schemas.openxmlformats.org/drawingml/2006/main" noChangeAspect="1"/>
+            </wp:cNvGraphicFramePr>
+            <a:graphic xmlns:a="http://schemas.openxmlformats.org/drawingml/2006/main">
+              <a:graphicData uri="http://schemas.openxmlformats.org/drawingml/2006/picture">
+                <pic:pic xmlns:pic="http://schemas.openxmlformats.org/drawingml/2006/picture">
+                  <pic:nvPicPr>
+                    <pic:cNvPr id="97" name="UpdateDocUpdated.PNG"/>
+                    <pic:cNvPicPr/>
+                  </pic:nvPicPr>
+                  <pic:blipFill>
+                    <a:blip r:embed="rId39" cstate="print">
+                      <a:extLst>
+                        <a:ext uri="{28A0092B-C50C-407E-A947-70E740481C1C}">
+                          <a14:useLocalDpi xmlns:a14="http://schemas.microsoft.com/office/drawing/2010/main" val="0"/>
+                        </a:ext>
+                      </a:extLst>
+                    </a:blip>
+                    <a:stretch>
+                      <a:fillRect/>
+                    </a:stretch>
+                  </pic:blipFill>
+                  <pic:spPr>
+                    <a:xfrm>
+                      <a:off x="0" y="0"/>
+                      <a:ext cx="5276850" cy="2781659"/>
+                    </a:xfrm>
+                    <a:prstGeom prst="rect">
+                      <a:avLst/>
+                    </a:prstGeom>
+                  </pic:spPr>
+                </pic:pic>
+              </a:graphicData>
+            </a:graphic>
+            <wp14:sizeRelH relativeFrom="page">
+              <wp14:pctWidth>0</wp14:pctWidth>
+            </wp14:sizeRelH>
+            <wp14:sizeRelV relativeFrom="page">
+              <wp14:pctHeight>0</wp14:pctHeight>
+            </wp14:sizeRelV>
+          </wp:anchor>
+        </w:drawing>
+      </w:r>
+      <w:r>
+        <w:t xml:space="preserve">      (After Update)</w:t>
+      </w:r>
+    </w:p>
+    <w:p/>
+    <w:p/>
+    <w:p>
+      <w:r>
+        <w:t>After the update window was complete I needed to do the delete window which again used the view list box I made earlier</w:t>
+      </w:r>
+    </w:p>
+    <w:p>
+      <w:r>
+        <w:t xml:space="preserve"> </w:t>
+      </w:r>
+    </w:p>
+    <w:p/>
+    <w:p>
+      <w:r>
+        <w:rPr>
+          <w:noProof/>
+          <w:lang w:eastAsia="en-IE"/>
+        </w:rPr>
+        <w:lastRenderedPageBreak/>
+        <w:drawing>
+          <wp:anchor distT="0" distB="0" distL="114300" distR="114300" simplePos="0" relativeHeight="251696128" behindDoc="1" locked="0" layoutInCell="1" allowOverlap="1" wp14:anchorId="62F9F78B" wp14:editId="2A9A6896">
+            <wp:simplePos x="0" y="0"/>
+            <wp:positionH relativeFrom="margin">
+              <wp:align>center</wp:align>
+            </wp:positionH>
+            <wp:positionV relativeFrom="paragraph">
+              <wp:posOffset>0</wp:posOffset>
+            </wp:positionV>
+            <wp:extent cx="5283200" cy="3697538"/>
+            <wp:effectExtent l="0" t="0" r="0" b="0"/>
+            <wp:wrapTight wrapText="bothSides">
+              <wp:wrapPolygon edited="0">
+                <wp:start x="0" y="0"/>
+                <wp:lineTo x="0" y="21481"/>
+                <wp:lineTo x="21496" y="21481"/>
+                <wp:lineTo x="21496" y="0"/>
+                <wp:lineTo x="0" y="0"/>
+              </wp:wrapPolygon>
+            </wp:wrapTight>
+            <wp:docPr id="99" name="Picture 99"/>
+            <wp:cNvGraphicFramePr>
+              <a:graphicFrameLocks xmlns:a="http://schemas.openxmlformats.org/drawingml/2006/main" noChangeAspect="1"/>
+            </wp:cNvGraphicFramePr>
+            <a:graphic xmlns:a="http://schemas.openxmlformats.org/drawingml/2006/main">
+              <a:graphicData uri="http://schemas.openxmlformats.org/drawingml/2006/picture">
+                <pic:pic xmlns:pic="http://schemas.openxmlformats.org/drawingml/2006/picture">
+                  <pic:nvPicPr>
+                    <pic:cNvPr id="99" name="DeleteDocFieldsFilled.PNG"/>
+                    <pic:cNvPicPr/>
+                  </pic:nvPicPr>
+                  <pic:blipFill>
+                    <a:blip r:embed="rId40" cstate="print">
+                      <a:extLst>
+                        <a:ext uri="{28A0092B-C50C-407E-A947-70E740481C1C}">
+                          <a14:useLocalDpi xmlns:a14="http://schemas.microsoft.com/office/drawing/2010/main" val="0"/>
+                        </a:ext>
+                      </a:extLst>
+                    </a:blip>
+                    <a:stretch>
+                      <a:fillRect/>
+                    </a:stretch>
+                  </pic:blipFill>
+                  <pic:spPr>
+                    <a:xfrm>
+                      <a:off x="0" y="0"/>
+                      <a:ext cx="5283200" cy="3697538"/>
+                    </a:xfrm>
+                    <a:prstGeom prst="rect">
+                      <a:avLst/>
+                    </a:prstGeom>
+                  </pic:spPr>
+                </pic:pic>
+              </a:graphicData>
+            </a:graphic>
+            <wp14:sizeRelH relativeFrom="page">
+              <wp14:pctWidth>0</wp14:pctWidth>
+            </wp14:sizeRelH>
+            <wp14:sizeRelV relativeFrom="page">
+              <wp14:pctHeight>0</wp14:pctHeight>
+            </wp14:sizeRelV>
+          </wp:anchor>
+        </w:drawing>
+      </w:r>
+    </w:p>
+    <w:p>
+      <w:r>
+        <w:rPr>
+          <w:noProof/>
+          <w:lang w:eastAsia="en-IE"/>
+        </w:rPr>
+        <w:drawing>
+          <wp:anchor distT="0" distB="0" distL="114300" distR="114300" simplePos="0" relativeHeight="251697152" behindDoc="1" locked="0" layoutInCell="1" allowOverlap="1" wp14:anchorId="45C7AB33" wp14:editId="17FF9E45">
+            <wp:simplePos x="0" y="0"/>
+            <wp:positionH relativeFrom="column">
+              <wp:posOffset>156845</wp:posOffset>
+            </wp:positionH>
+            <wp:positionV relativeFrom="paragraph">
+              <wp:posOffset>299720</wp:posOffset>
+            </wp:positionV>
+            <wp:extent cx="5414645" cy="3778250"/>
+            <wp:effectExtent l="0" t="0" r="0" b="0"/>
+            <wp:wrapTight wrapText="bothSides">
+              <wp:wrapPolygon edited="0">
+                <wp:start x="0" y="0"/>
+                <wp:lineTo x="0" y="21455"/>
+                <wp:lineTo x="21506" y="21455"/>
+                <wp:lineTo x="21506" y="0"/>
+                <wp:lineTo x="0" y="0"/>
+              </wp:wrapPolygon>
+            </wp:wrapTight>
+            <wp:docPr id="100" name="Picture 100"/>
+            <wp:cNvGraphicFramePr>
+              <a:graphicFrameLocks xmlns:a="http://schemas.openxmlformats.org/drawingml/2006/main" noChangeAspect="1"/>
+            </wp:cNvGraphicFramePr>
+            <a:graphic xmlns:a="http://schemas.openxmlformats.org/drawingml/2006/main">
+              <a:graphicData uri="http://schemas.openxmlformats.org/drawingml/2006/picture">
+                <pic:pic xmlns:pic="http://schemas.openxmlformats.org/drawingml/2006/picture">
+                  <pic:nvPicPr>
+                    <pic:cNvPr id="100" name="DeleteDocDeleted.PNG"/>
+                    <pic:cNvPicPr/>
+                  </pic:nvPicPr>
+                  <pic:blipFill>
+                    <a:blip r:embed="rId41" cstate="print">
+                      <a:extLst>
+                        <a:ext uri="{28A0092B-C50C-407E-A947-70E740481C1C}">
+                          <a14:useLocalDpi xmlns:a14="http://schemas.microsoft.com/office/drawing/2010/main" val="0"/>
+                        </a:ext>
+                      </a:extLst>
+                    </a:blip>
+                    <a:stretch>
+                      <a:fillRect/>
+                    </a:stretch>
+                  </pic:blipFill>
+                  <pic:spPr>
+                    <a:xfrm>
+                      <a:off x="0" y="0"/>
+                      <a:ext cx="5414645" cy="3778250"/>
+                    </a:xfrm>
+                    <a:prstGeom prst="rect">
+                      <a:avLst/>
+                    </a:prstGeom>
+                  </pic:spPr>
+                </pic:pic>
+              </a:graphicData>
+            </a:graphic>
+            <wp14:sizeRelH relativeFrom="page">
+              <wp14:pctWidth>0</wp14:pctWidth>
+            </wp14:sizeRelH>
+            <wp14:sizeRelV relativeFrom="page">
+              <wp14:pctHeight>0</wp14:pctHeight>
+            </wp14:sizeRelV>
+          </wp:anchor>
+        </w:drawing>
+      </w:r>
+      <w:r>
+        <w:t xml:space="preserve">     (After Deletion)</w:t>
+      </w:r>
+    </w:p>
+    <w:p/>
+    <w:p>
+      <w:r>
+        <w:lastRenderedPageBreak/>
+        <w:t>Once all the CRUD windows had been completed</w:t>
+      </w:r>
+      <w:r>
+        <w:t xml:space="preserve"> I created a window to display a </w:t>
+      </w:r>
+      <w:r>
+        <w:t>Map function but then when a button is clicked it add a MapReduce function to it and displays it in a list box.</w:t>
+      </w:r>
+    </w:p>
+    <w:p>
+      <w:r>
+        <w:rPr>
+          <w:noProof/>
+          <w:lang w:eastAsia="en-IE"/>
+        </w:rPr>
+        <w:drawing>
+          <wp:anchor distT="0" distB="0" distL="114300" distR="114300" simplePos="0" relativeHeight="251698176" behindDoc="1" locked="0" layoutInCell="1" allowOverlap="1">
+            <wp:simplePos x="0" y="0"/>
+            <wp:positionH relativeFrom="column">
+              <wp:posOffset>190500</wp:posOffset>
+            </wp:positionH>
+            <wp:positionV relativeFrom="paragraph">
+              <wp:posOffset>279400</wp:posOffset>
+            </wp:positionV>
+            <wp:extent cx="5026660" cy="3525790"/>
+            <wp:effectExtent l="0" t="0" r="2540" b="0"/>
+            <wp:wrapTight wrapText="bothSides">
+              <wp:wrapPolygon edited="0">
+                <wp:start x="0" y="0"/>
+                <wp:lineTo x="0" y="21476"/>
+                <wp:lineTo x="21529" y="21476"/>
+                <wp:lineTo x="21529" y="0"/>
+                <wp:lineTo x="0" y="0"/>
+              </wp:wrapPolygon>
+            </wp:wrapTight>
+            <wp:docPr id="101" name="Picture 101"/>
+            <wp:cNvGraphicFramePr>
+              <a:graphicFrameLocks xmlns:a="http://schemas.openxmlformats.org/drawingml/2006/main" noChangeAspect="1"/>
+            </wp:cNvGraphicFramePr>
+            <a:graphic xmlns:a="http://schemas.openxmlformats.org/drawingml/2006/main">
+              <a:graphicData uri="http://schemas.openxmlformats.org/drawingml/2006/picture">
+                <pic:pic xmlns:pic="http://schemas.openxmlformats.org/drawingml/2006/picture">
+                  <pic:nvPicPr>
+                    <pic:cNvPr id="101" name="MapReduceDefault.PNG"/>
+                    <pic:cNvPicPr/>
+                  </pic:nvPicPr>
+                  <pic:blipFill>
+                    <a:blip r:embed="rId42" cstate="print">
+                      <a:extLst>
+                        <a:ext uri="{28A0092B-C50C-407E-A947-70E740481C1C}">
+                          <a14:useLocalDpi xmlns:a14="http://schemas.microsoft.com/office/drawing/2010/main" val="0"/>
+                        </a:ext>
+                      </a:extLst>
+                    </a:blip>
+                    <a:stretch>
+                      <a:fillRect/>
+                    </a:stretch>
+                  </pic:blipFill>
+                  <pic:spPr>
+                    <a:xfrm>
+                      <a:off x="0" y="0"/>
+                      <a:ext cx="5026660" cy="3525790"/>
+                    </a:xfrm>
+                    <a:prstGeom prst="rect">
+                      <a:avLst/>
+                    </a:prstGeom>
+                  </pic:spPr>
+                </pic:pic>
+              </a:graphicData>
+            </a:graphic>
+            <wp14:sizeRelH relativeFrom="page">
+              <wp14:pctWidth>0</wp14:pctWidth>
+            </wp14:sizeRelH>
+            <wp14:sizeRelV relativeFrom="page">
+              <wp14:pctHeight>0</wp14:pctHeight>
+            </wp14:sizeRelV>
+          </wp:anchor>
+        </w:drawing>
+      </w:r>
+      <w:r>
+        <w:t xml:space="preserve">     (Before MapReduce)</w:t>
+      </w:r>
+    </w:p>
+    <w:p/>
+    <w:p/>
+    <w:p/>
+    <w:p/>
+    <w:p/>
+    <w:p/>
+    <w:p/>
+    <w:p/>
+    <w:p/>
+    <w:p/>
+    <w:p/>
+    <w:p/>
+    <w:p/>
+    <w:p>
+      <w:r>
+        <w:rPr>
+          <w:noProof/>
+          <w:lang w:eastAsia="en-IE"/>
+        </w:rPr>
+        <w:drawing>
+          <wp:anchor distT="0" distB="0" distL="114300" distR="114300" simplePos="0" relativeHeight="251699200" behindDoc="1" locked="0" layoutInCell="1" allowOverlap="1" wp14:anchorId="112E48C1" wp14:editId="37A9DC1F">
+            <wp:simplePos x="0" y="0"/>
+            <wp:positionH relativeFrom="column">
+              <wp:posOffset>184150</wp:posOffset>
+            </wp:positionH>
+            <wp:positionV relativeFrom="paragraph">
+              <wp:posOffset>443230</wp:posOffset>
+            </wp:positionV>
+            <wp:extent cx="5052060" cy="3522345"/>
+            <wp:effectExtent l="0" t="0" r="0" b="1905"/>
+            <wp:wrapTight wrapText="bothSides">
+              <wp:wrapPolygon edited="0">
+                <wp:start x="0" y="0"/>
+                <wp:lineTo x="0" y="21495"/>
+                <wp:lineTo x="21502" y="21495"/>
+                <wp:lineTo x="21502" y="0"/>
+                <wp:lineTo x="0" y="0"/>
+              </wp:wrapPolygon>
+            </wp:wrapTight>
+            <wp:docPr id="102" name="Picture 102"/>
+            <wp:cNvGraphicFramePr>
+              <a:graphicFrameLocks xmlns:a="http://schemas.openxmlformats.org/drawingml/2006/main" noChangeAspect="1"/>
+            </wp:cNvGraphicFramePr>
+            <a:graphic xmlns:a="http://schemas.openxmlformats.org/drawingml/2006/main">
+              <a:graphicData uri="http://schemas.openxmlformats.org/drawingml/2006/picture">
+                <pic:pic xmlns:pic="http://schemas.openxmlformats.org/drawingml/2006/picture">
+                  <pic:nvPicPr>
+                    <pic:cNvPr id="102" name="MapReduceOn.PNG"/>
+                    <pic:cNvPicPr/>
+                  </pic:nvPicPr>
+                  <pic:blipFill>
+                    <a:blip r:embed="rId43" cstate="print">
+                      <a:extLst>
+                        <a:ext uri="{28A0092B-C50C-407E-A947-70E740481C1C}">
+                          <a14:useLocalDpi xmlns:a14="http://schemas.microsoft.com/office/drawing/2010/main" val="0"/>
+                        </a:ext>
+                      </a:extLst>
+                    </a:blip>
+                    <a:stretch>
+                      <a:fillRect/>
+                    </a:stretch>
+                  </pic:blipFill>
+                  <pic:spPr>
+                    <a:xfrm>
+                      <a:off x="0" y="0"/>
+                      <a:ext cx="5052060" cy="3522345"/>
+                    </a:xfrm>
+                    <a:prstGeom prst="rect">
+                      <a:avLst/>
+                    </a:prstGeom>
+                  </pic:spPr>
+                </pic:pic>
+              </a:graphicData>
+            </a:graphic>
+            <wp14:sizeRelH relativeFrom="page">
+              <wp14:pctWidth>0</wp14:pctWidth>
+            </wp14:sizeRelH>
+            <wp14:sizeRelV relativeFrom="page">
+              <wp14:pctHeight>0</wp14:pctHeight>
+            </wp14:sizeRelV>
+          </wp:anchor>
+        </w:drawing>
+      </w:r>
+      <w:r>
+        <w:t xml:space="preserve">      (After Reduce)</w:t>
+      </w:r>
+    </w:p>
+    <w:p/>
+    <w:p/>
+    <w:p/>
+    <w:p/>
+    <w:p/>
+    <w:p/>
+    <w:p/>
+    <w:p/>
+    <w:p/>
+    <w:p/>
+    <w:p/>
+    <w:p/>
+    <w:p/>
+    <w:p/>
+    <w:p>
+      <w:pPr>
+        <w:pStyle w:val="Heading2"/>
+      </w:pPr>
+      <w:r>
+        <w:lastRenderedPageBreak/>
+        <w:t>Advantages and Disadvantages of Using Python:</w:t>
+      </w:r>
+    </w:p>
+    <w:p>
+      <w:r>
+        <w:t xml:space="preserve">The ease of connecting to the database was </w:t>
+      </w:r>
+      <w:r>
+        <w:t>the</w:t>
+      </w:r>
+      <w:r>
+        <w:t xml:space="preserve"> big advantage for me and</w:t>
+      </w:r>
+      <w:r>
+        <w:t xml:space="preserve"> I found plenty of help online for when I was unsure how to do things, especially GUI building in Python which I have never done before.</w:t>
+      </w:r>
+      <w:r>
+        <w:t xml:space="preserve"> Learning in Python is also quick enough as it is a relatively easy to read language.</w:t>
+      </w:r>
+      <w:r>
+        <w:t xml:space="preserve"> </w:t>
+      </w:r>
+    </w:p>
+    <w:p>
+      <w:r>
+        <w:t xml:space="preserve">The lack of GUI building tools was the only real disadvantage I found with using Python, I spent considerable time manually placing widgets and frames where as a UI designer like the ones in NetBeans and Visual Studio would have been a lot faster and would have worked a lot better. Although I got all my windows working separately, they didn’t seem to work when put together in a single program so I couldn’t create a simple executable file. </w:t>
+      </w:r>
+    </w:p>
+    <w:p/>
+    <w:p>
+      <w:pPr>
+        <w:pStyle w:val="Heading2"/>
+      </w:pPr>
+      <w:r>
+        <w:t>Conclusion:</w:t>
+      </w:r>
+    </w:p>
+    <w:p>
       <w:bookmarkStart w:id="0" w:name="_GoBack"/>
       <w:bookmarkEnd w:id="0"/>
     </w:p>
     <w:sectPr>
-      <w:footerReference w:type="default" r:id="rId31"/>
+      <w:footerReference w:type="default" r:id="rId44"/>
       <w:pgSz w:w="11906" w:h="16838"/>
       <w:pgMar w:top="1440" w:right="1440" w:bottom="1440" w:left="1440" w:header="708" w:footer="708" w:gutter="0"/>
       <w:pgNumType w:start="0"/>
@@ -3127,7 +4369,6 @@
             <w:dataBinding w:prefixMappings="xmlns:ns0='http://purl.org/dc/elements/1.1/' xmlns:ns1='http://schemas.openxmlformats.org/package/2006/metadata/core-properties' " w:xpath="/ns1:coreProperties[1]/ns0:creator[1]" w:storeItemID="{6C3C8BC8-F283-45AE-878A-BAB7291924A1}"/>
             <w:text/>
           </w:sdtPr>
-          <w:sdtEndPr/>
           <w:sdtContent>
             <w:p>
               <w:pPr>
@@ -3186,7 +4427,7 @@
               <w:noProof/>
               <w:color w:val="FFFFFF" w:themeColor="background1"/>
             </w:rPr>
-            <w:t>9</w:t>
+            <w:t>17</w:t>
           </w:r>
           <w:r>
             <w:rPr>
@@ -4083,6 +5324,7 @@
     <w:rsid w:val="00264AC8"/>
     <w:rsid w:val="002F4025"/>
     <w:rsid w:val="00A85578"/>
+    <w:rsid w:val="00B63FB4"/>
     <w:rsid w:val="00EA5D5E"/>
   </w:rsids>
   <m:mathPr>

</xml_diff>